<commit_message>
fixing formatting in Square.tsx and updating some notes for project
</commit_message>
<xml_diff>
--- a/Notes-for-project.docx
+++ b/Notes-for-project.docx
@@ -2,6 +2,132 @@
 <file path=word/document.xml><?xml version="1.0" encoding="utf-8"?>
 <w:document xmlns:wpc="http://schemas.microsoft.com/office/word/2010/wordprocessingCanvas" xmlns:cx="http://schemas.microsoft.com/office/drawing/2014/chartex" xmlns:cx1="http://schemas.microsoft.com/office/drawing/2015/9/8/chartex" xmlns:cx2="http://schemas.microsoft.com/office/drawing/2015/10/21/chartex" xmlns:cx3="http://schemas.microsoft.com/office/drawing/2016/5/9/chartex" xmlns:cx4="http://schemas.microsoft.com/office/drawing/2016/5/10/chartex" xmlns:cx5="http://schemas.microsoft.com/office/drawing/2016/5/11/chartex" xmlns:cx6="http://schemas.microsoft.com/office/drawing/2016/5/12/chartex" xmlns:cx7="http://schemas.microsoft.com/office/drawing/2016/5/13/chartex" xmlns:cx8="http://schemas.microsoft.com/office/drawing/2016/5/14/chartex" xmlns:mc="http://schemas.openxmlformats.org/markup-compatibility/2006" xmlns:aink="http://schemas.microsoft.com/office/drawing/2016/ink" xmlns:am3d="http://schemas.microsoft.com/office/drawing/2017/model3d" xmlns:o="urn:schemas-microsoft-com:office:office" xmlns:r="http://schemas.openxmlformats.org/officeDocument/2006/relationships" xmlns:m="http://schemas.openxmlformats.org/officeDocument/2006/math" xmlns:v="urn:schemas-microsoft-com:vml" xmlns:wp14="http://schemas.microsoft.com/office/word/2010/wordprocessingDrawing" xmlns:wp="http://schemas.openxmlformats.org/drawingml/2006/wordprocessingDrawing" xmlns:w10="urn:schemas-microsoft-com:office:word" xmlns:w="http://schemas.openxmlformats.org/wordprocessingml/2006/main" xmlns:w14="http://schemas.microsoft.com/office/word/2010/wordml" xmlns:w15="http://schemas.microsoft.com/office/word/2012/wordml" xmlns:w16cid="http://schemas.microsoft.com/office/word/2016/wordml/cid" xmlns:w16se="http://schemas.microsoft.com/office/word/2015/wordml/symex" xmlns:wpg="http://schemas.microsoft.com/office/word/2010/wordprocessingGroup" xmlns:wpi="http://schemas.microsoft.com/office/word/2010/wordprocessingInk" xmlns:wne="http://schemas.microsoft.com/office/word/2006/wordml" xmlns:wps="http://schemas.microsoft.com/office/word/2010/wordprocessingShape" mc:Ignorable="w14 w15 w16se w16cid wp14">
   <w:body>
+    <w:p>
+      <w:r>
+        <w:t xml:space="preserve">Notes on tasks and what is needed to do for current project: </w:t>
+      </w:r>
+    </w:p>
+    <w:p>
+      <w:r>
+        <w:t xml:space="preserve">2-9-2019: </w:t>
+      </w:r>
+    </w:p>
+    <w:p>
+      <w:pPr>
+        <w:pStyle w:val="ListParagraph"/>
+        <w:numPr>
+          <w:ilvl w:val="0"/>
+          <w:numId w:val="4"/>
+        </w:numPr>
+      </w:pPr>
+      <w:r>
+        <w:t>Currently I need to create a types objects that I’m going to pass the data</w:t>
+      </w:r>
+    </w:p>
+    <w:p>
+      <w:pPr>
+        <w:pStyle w:val="ListParagraph"/>
+        <w:numPr>
+          <w:ilvl w:val="0"/>
+          <w:numId w:val="4"/>
+        </w:numPr>
+      </w:pPr>
+      <w:r>
+        <w:t>What will need to do in my project:</w:t>
+      </w:r>
+    </w:p>
+    <w:p>
+      <w:pPr>
+        <w:pStyle w:val="ListParagraph"/>
+        <w:numPr>
+          <w:ilvl w:val="1"/>
+          <w:numId w:val="4"/>
+        </w:numPr>
+      </w:pPr>
+      <w:r>
+        <w:t>Added Types and helpers to my project</w:t>
+      </w:r>
+    </w:p>
+    <w:p>
+      <w:pPr>
+        <w:pStyle w:val="ListParagraph"/>
+        <w:numPr>
+          <w:ilvl w:val="0"/>
+          <w:numId w:val="4"/>
+        </w:numPr>
+      </w:pPr>
+      <w:r>
+        <w:t xml:space="preserve">I need to add a Board and fake Buttons for history just show </w:t>
+      </w:r>
+      <w:r>
+        <w:t>that the app can shrink and grow in a flex box, as well I will have to start setting up Redux to output squares I believe.</w:t>
+      </w:r>
+    </w:p>
+    <w:p>
+      <w:pPr>
+        <w:pStyle w:val="ListParagraph"/>
+        <w:numPr>
+          <w:ilvl w:val="1"/>
+          <w:numId w:val="4"/>
+        </w:numPr>
+      </w:pPr>
+      <w:r>
+        <w:t>In the moment I’m getting Redux setup. And connecting the data to my components which will output Header and Board</w:t>
+      </w:r>
+    </w:p>
+    <w:p>
+      <w:pPr>
+        <w:pStyle w:val="ListParagraph"/>
+        <w:numPr>
+          <w:ilvl w:val="1"/>
+          <w:numId w:val="4"/>
+        </w:numPr>
+      </w:pPr>
+      <w:r>
+        <w:t>When connected, I will make sure that both components scale properly and are in a flex container</w:t>
+      </w:r>
+    </w:p>
+    <w:p>
+      <w:pPr>
+        <w:pStyle w:val="ListParagraph"/>
+        <w:numPr>
+          <w:ilvl w:val="1"/>
+          <w:numId w:val="4"/>
+        </w:numPr>
+      </w:pPr>
+      <w:r>
+        <w:t xml:space="preserve">What to think about moving forward? Well when I’m wanting to interact with this data and </w:t>
+      </w:r>
+      <w:r>
+        <w:t>change,</w:t>
+      </w:r>
+      <w:r>
+        <w:t xml:space="preserve"> I will have to create </w:t>
+      </w:r>
+      <w:proofErr w:type="gramStart"/>
+      <w:r>
+        <w:t>a</w:t>
+      </w:r>
+      <w:proofErr w:type="gramEnd"/>
+      <w:r>
+        <w:t xml:space="preserve"> action-creator and action will call a dispatch then a copy of the object so it’s mutable </w:t>
+      </w:r>
+    </w:p>
+    <w:p>
+      <w:r>
+        <w:t>I have created a action-creator, still need to create a action and update the reducer.</w:t>
+      </w:r>
+      <w:bookmarkStart w:id="0" w:name="_GoBack"/>
+      <w:bookmarkEnd w:id="0"/>
+    </w:p>
+    <w:p/>
+    <w:p/>
+    <w:p>
+      <w:r>
+        <w:t xml:space="preserve">Notes on redux with examples below : </w:t>
+      </w:r>
+    </w:p>
+    <w:p/>
     <w:p>
       <w:r>
         <w:t>What things will I need to use redux in my app</w:t>
@@ -174,6 +300,7 @@
           <w:sz w:val="21"/>
           <w:szCs w:val="21"/>
         </w:rPr>
+        <w:lastRenderedPageBreak/>
         <w:t>function</w:t>
       </w:r>
       <w:r>
@@ -433,12 +560,7 @@
       </w:r>
       <w:proofErr w:type="gramStart"/>
       <w:r>
-        <w:t>yo</w:t>
-      </w:r>
-      <w:bookmarkStart w:id="0" w:name="_GoBack"/>
-      <w:bookmarkEnd w:id="0"/>
-      <w:r>
-        <w:t>ur</w:t>
+        <w:t>your</w:t>
       </w:r>
       <w:proofErr w:type="gramEnd"/>
       <w:r>
@@ -446,38 +568,865 @@
       </w:r>
       <w:r>
         <w:t>react-app?</w:t>
+      </w:r>
+    </w:p>
+    <w:p/>
+    <w:p>
+      <w:r>
+        <w:t xml:space="preserve">How to create and use a </w:t>
+      </w:r>
+      <w:r>
+        <w:t>reducer in redux:</w:t>
+      </w:r>
+    </w:p>
+    <w:p>
+      <w:pPr>
+        <w:shd w:val="clear" w:color="auto" w:fill="1E1E1E"/>
+        <w:spacing w:after="0" w:line="285" w:lineRule="atLeast"/>
+        <w:rPr>
+          <w:rFonts w:ascii="Consolas" w:eastAsia="Times New Roman" w:hAnsi="Consolas" w:cs="Times New Roman"/>
+          <w:color w:val="D4D4D4"/>
+          <w:sz w:val="21"/>
+          <w:szCs w:val="21"/>
+        </w:rPr>
+      </w:pPr>
+    </w:p>
+    <w:p>
+      <w:pPr>
+        <w:shd w:val="clear" w:color="auto" w:fill="1E1E1E"/>
+        <w:spacing w:after="0" w:line="285" w:lineRule="atLeast"/>
+        <w:rPr>
+          <w:rFonts w:ascii="Consolas" w:eastAsia="Times New Roman" w:hAnsi="Consolas" w:cs="Times New Roman"/>
+          <w:color w:val="D4D4D4"/>
+          <w:sz w:val="21"/>
+          <w:szCs w:val="21"/>
+        </w:rPr>
+      </w:pPr>
+      <w:r>
+        <w:rPr>
+          <w:rFonts w:ascii="Consolas" w:eastAsia="Times New Roman" w:hAnsi="Consolas" w:cs="Times New Roman"/>
+          <w:color w:val="C586C0"/>
+          <w:sz w:val="21"/>
+          <w:szCs w:val="21"/>
+        </w:rPr>
+        <w:t>import</w:t>
+      </w:r>
+      <w:r>
+        <w:rPr>
+          <w:rFonts w:ascii="Consolas" w:eastAsia="Times New Roman" w:hAnsi="Consolas" w:cs="Times New Roman"/>
+          <w:color w:val="D4D4D4"/>
+          <w:sz w:val="21"/>
+          <w:szCs w:val="21"/>
+        </w:rPr>
+        <w:t xml:space="preserve"> { </w:t>
+      </w:r>
+      <w:r>
+        <w:rPr>
+          <w:rFonts w:ascii="Consolas" w:eastAsia="Times New Roman" w:hAnsi="Consolas" w:cs="Times New Roman"/>
+          <w:color w:val="9CDCFE"/>
+          <w:sz w:val="21"/>
+          <w:szCs w:val="21"/>
+        </w:rPr>
+        <w:t>VisibilityFilters</w:t>
+      </w:r>
+      <w:r>
+        <w:rPr>
+          <w:rFonts w:ascii="Consolas" w:eastAsia="Times New Roman" w:hAnsi="Consolas" w:cs="Times New Roman"/>
+          <w:color w:val="D4D4D4"/>
+          <w:sz w:val="21"/>
+          <w:szCs w:val="21"/>
+        </w:rPr>
+        <w:t xml:space="preserve"> } </w:t>
+      </w:r>
+      <w:r>
+        <w:rPr>
+          <w:rFonts w:ascii="Consolas" w:eastAsia="Times New Roman" w:hAnsi="Consolas" w:cs="Times New Roman"/>
+          <w:color w:val="C586C0"/>
+          <w:sz w:val="21"/>
+          <w:szCs w:val="21"/>
+        </w:rPr>
+        <w:t>from</w:t>
+      </w:r>
+      <w:r>
+        <w:rPr>
+          <w:rFonts w:ascii="Consolas" w:eastAsia="Times New Roman" w:hAnsi="Consolas" w:cs="Times New Roman"/>
+          <w:color w:val="D4D4D4"/>
+          <w:sz w:val="21"/>
+          <w:szCs w:val="21"/>
+        </w:rPr>
+        <w:t xml:space="preserve"> </w:t>
+      </w:r>
+      <w:r>
+        <w:rPr>
+          <w:rFonts w:ascii="Consolas" w:eastAsia="Times New Roman" w:hAnsi="Consolas" w:cs="Times New Roman"/>
+          <w:color w:val="CE9178"/>
+          <w:sz w:val="21"/>
+          <w:szCs w:val="21"/>
+        </w:rPr>
+        <w:t>'./actions'</w:t>
+      </w:r>
+    </w:p>
+    <w:p>
+      <w:pPr>
+        <w:shd w:val="clear" w:color="auto" w:fill="1E1E1E"/>
+        <w:spacing w:after="0" w:line="285" w:lineRule="atLeast"/>
+        <w:rPr>
+          <w:rFonts w:ascii="Consolas" w:eastAsia="Times New Roman" w:hAnsi="Consolas" w:cs="Times New Roman"/>
+          <w:color w:val="D4D4D4"/>
+          <w:sz w:val="21"/>
+          <w:szCs w:val="21"/>
+        </w:rPr>
+      </w:pPr>
+    </w:p>
+    <w:p>
+      <w:pPr>
+        <w:shd w:val="clear" w:color="auto" w:fill="1E1E1E"/>
+        <w:spacing w:after="0" w:line="285" w:lineRule="atLeast"/>
+        <w:rPr>
+          <w:rFonts w:ascii="Consolas" w:eastAsia="Times New Roman" w:hAnsi="Consolas" w:cs="Times New Roman"/>
+          <w:color w:val="D4D4D4"/>
+          <w:sz w:val="21"/>
+          <w:szCs w:val="21"/>
+        </w:rPr>
+      </w:pPr>
+      <w:r>
+        <w:rPr>
+          <w:rFonts w:ascii="Consolas" w:eastAsia="Times New Roman" w:hAnsi="Consolas" w:cs="Times New Roman"/>
+          <w:color w:val="569CD6"/>
+          <w:sz w:val="21"/>
+          <w:szCs w:val="21"/>
+        </w:rPr>
+        <w:t>const</w:t>
+      </w:r>
+      <w:r>
+        <w:rPr>
+          <w:rFonts w:ascii="Consolas" w:eastAsia="Times New Roman" w:hAnsi="Consolas" w:cs="Times New Roman"/>
+          <w:color w:val="D4D4D4"/>
+          <w:sz w:val="21"/>
+          <w:szCs w:val="21"/>
+        </w:rPr>
+        <w:t xml:space="preserve"> </w:t>
+      </w:r>
+      <w:r>
+        <w:rPr>
+          <w:rFonts w:ascii="Consolas" w:eastAsia="Times New Roman" w:hAnsi="Consolas" w:cs="Times New Roman"/>
+          <w:color w:val="9CDCFE"/>
+          <w:sz w:val="21"/>
+          <w:szCs w:val="21"/>
+        </w:rPr>
+        <w:t>initialState</w:t>
+      </w:r>
+      <w:r>
+        <w:rPr>
+          <w:rFonts w:ascii="Consolas" w:eastAsia="Times New Roman" w:hAnsi="Consolas" w:cs="Times New Roman"/>
+          <w:color w:val="D4D4D4"/>
+          <w:sz w:val="21"/>
+          <w:szCs w:val="21"/>
+        </w:rPr>
+        <w:t xml:space="preserve"> = {</w:t>
+      </w:r>
+    </w:p>
+    <w:p>
+      <w:pPr>
+        <w:shd w:val="clear" w:color="auto" w:fill="1E1E1E"/>
+        <w:spacing w:after="0" w:line="285" w:lineRule="atLeast"/>
+        <w:rPr>
+          <w:rFonts w:ascii="Consolas" w:eastAsia="Times New Roman" w:hAnsi="Consolas" w:cs="Times New Roman"/>
+          <w:color w:val="D4D4D4"/>
+          <w:sz w:val="21"/>
+          <w:szCs w:val="21"/>
+        </w:rPr>
+      </w:pPr>
+      <w:r>
+        <w:rPr>
+          <w:rFonts w:ascii="Consolas" w:eastAsia="Times New Roman" w:hAnsi="Consolas" w:cs="Times New Roman"/>
+          <w:color w:val="D4D4D4"/>
+          <w:sz w:val="21"/>
+          <w:szCs w:val="21"/>
+        </w:rPr>
+        <w:t xml:space="preserve">  </w:t>
+      </w:r>
+      <w:r>
+        <w:rPr>
+          <w:rFonts w:ascii="Consolas" w:eastAsia="Times New Roman" w:hAnsi="Consolas" w:cs="Times New Roman"/>
+          <w:color w:val="9CDCFE"/>
+          <w:sz w:val="21"/>
+          <w:szCs w:val="21"/>
+        </w:rPr>
+        <w:t>visibilityFilter:</w:t>
+      </w:r>
+      <w:r>
+        <w:rPr>
+          <w:rFonts w:ascii="Consolas" w:eastAsia="Times New Roman" w:hAnsi="Consolas" w:cs="Times New Roman"/>
+          <w:color w:val="D4D4D4"/>
+          <w:sz w:val="21"/>
+          <w:szCs w:val="21"/>
+        </w:rPr>
+        <w:t xml:space="preserve"> </w:t>
+      </w:r>
+      <w:r>
+        <w:rPr>
+          <w:rFonts w:ascii="Consolas" w:eastAsia="Times New Roman" w:hAnsi="Consolas" w:cs="Times New Roman"/>
+          <w:color w:val="9CDCFE"/>
+          <w:sz w:val="21"/>
+          <w:szCs w:val="21"/>
+        </w:rPr>
+        <w:t>VisibilityFilters</w:t>
+      </w:r>
+      <w:r>
+        <w:rPr>
+          <w:rFonts w:ascii="Consolas" w:eastAsia="Times New Roman" w:hAnsi="Consolas" w:cs="Times New Roman"/>
+          <w:color w:val="D4D4D4"/>
+          <w:sz w:val="21"/>
+          <w:szCs w:val="21"/>
+        </w:rPr>
+        <w:t>.</w:t>
+      </w:r>
+      <w:r>
+        <w:rPr>
+          <w:rFonts w:ascii="Consolas" w:eastAsia="Times New Roman" w:hAnsi="Consolas" w:cs="Times New Roman"/>
+          <w:color w:val="9CDCFE"/>
+          <w:sz w:val="21"/>
+          <w:szCs w:val="21"/>
+        </w:rPr>
+        <w:t>SHOW_ALL</w:t>
+      </w:r>
+      <w:r>
+        <w:rPr>
+          <w:rFonts w:ascii="Consolas" w:eastAsia="Times New Roman" w:hAnsi="Consolas" w:cs="Times New Roman"/>
+          <w:color w:val="D4D4D4"/>
+          <w:sz w:val="21"/>
+          <w:szCs w:val="21"/>
+        </w:rPr>
+        <w:t>,</w:t>
+      </w:r>
+    </w:p>
+    <w:p>
+      <w:pPr>
+        <w:shd w:val="clear" w:color="auto" w:fill="1E1E1E"/>
+        <w:spacing w:after="0" w:line="285" w:lineRule="atLeast"/>
+        <w:rPr>
+          <w:rFonts w:ascii="Consolas" w:eastAsia="Times New Roman" w:hAnsi="Consolas" w:cs="Times New Roman"/>
+          <w:color w:val="D4D4D4"/>
+          <w:sz w:val="21"/>
+          <w:szCs w:val="21"/>
+        </w:rPr>
+      </w:pPr>
+      <w:r>
+        <w:rPr>
+          <w:rFonts w:ascii="Consolas" w:eastAsia="Times New Roman" w:hAnsi="Consolas" w:cs="Times New Roman"/>
+          <w:color w:val="D4D4D4"/>
+          <w:sz w:val="21"/>
+          <w:szCs w:val="21"/>
+        </w:rPr>
+        <w:t xml:space="preserve">  </w:t>
+      </w:r>
+      <w:r>
+        <w:rPr>
+          <w:rFonts w:ascii="Consolas" w:eastAsia="Times New Roman" w:hAnsi="Consolas" w:cs="Times New Roman"/>
+          <w:color w:val="9CDCFE"/>
+          <w:sz w:val="21"/>
+          <w:szCs w:val="21"/>
+        </w:rPr>
+        <w:t>todos:</w:t>
+      </w:r>
+      <w:r>
+        <w:rPr>
+          <w:rFonts w:ascii="Consolas" w:eastAsia="Times New Roman" w:hAnsi="Consolas" w:cs="Times New Roman"/>
+          <w:color w:val="D4D4D4"/>
+          <w:sz w:val="21"/>
+          <w:szCs w:val="21"/>
+        </w:rPr>
+        <w:t xml:space="preserve"> []</w:t>
+      </w:r>
+    </w:p>
+    <w:p>
+      <w:pPr>
+        <w:shd w:val="clear" w:color="auto" w:fill="1E1E1E"/>
+        <w:spacing w:after="0" w:line="285" w:lineRule="atLeast"/>
+        <w:rPr>
+          <w:rFonts w:ascii="Consolas" w:eastAsia="Times New Roman" w:hAnsi="Consolas" w:cs="Times New Roman"/>
+          <w:color w:val="D4D4D4"/>
+          <w:sz w:val="21"/>
+          <w:szCs w:val="21"/>
+        </w:rPr>
+      </w:pPr>
+      <w:r>
+        <w:rPr>
+          <w:rFonts w:ascii="Consolas" w:eastAsia="Times New Roman" w:hAnsi="Consolas" w:cs="Times New Roman"/>
+          <w:color w:val="D4D4D4"/>
+          <w:sz w:val="21"/>
+          <w:szCs w:val="21"/>
+        </w:rPr>
+        <w:t>}</w:t>
+      </w:r>
+    </w:p>
+    <w:p>
+      <w:pPr>
+        <w:shd w:val="clear" w:color="auto" w:fill="1E1E1E"/>
+        <w:spacing w:after="0" w:line="285" w:lineRule="atLeast"/>
+        <w:rPr>
+          <w:rFonts w:ascii="Consolas" w:eastAsia="Times New Roman" w:hAnsi="Consolas" w:cs="Times New Roman"/>
+          <w:color w:val="D4D4D4"/>
+          <w:sz w:val="21"/>
+          <w:szCs w:val="21"/>
+        </w:rPr>
+      </w:pPr>
+    </w:p>
+    <w:p>
+      <w:pPr>
+        <w:shd w:val="clear" w:color="auto" w:fill="1E1E1E"/>
+        <w:spacing w:after="0" w:line="285" w:lineRule="atLeast"/>
+        <w:rPr>
+          <w:rFonts w:ascii="Consolas" w:eastAsia="Times New Roman" w:hAnsi="Consolas" w:cs="Times New Roman"/>
+          <w:color w:val="D4D4D4"/>
+          <w:sz w:val="21"/>
+          <w:szCs w:val="21"/>
+        </w:rPr>
+      </w:pPr>
+      <w:r>
+        <w:rPr>
+          <w:rFonts w:ascii="Consolas" w:eastAsia="Times New Roman" w:hAnsi="Consolas" w:cs="Times New Roman"/>
+          <w:color w:val="569CD6"/>
+          <w:sz w:val="21"/>
+          <w:szCs w:val="21"/>
+        </w:rPr>
+        <w:t>function</w:t>
+      </w:r>
+      <w:r>
+        <w:rPr>
+          <w:rFonts w:ascii="Consolas" w:eastAsia="Times New Roman" w:hAnsi="Consolas" w:cs="Times New Roman"/>
+          <w:color w:val="D4D4D4"/>
+          <w:sz w:val="21"/>
+          <w:szCs w:val="21"/>
+        </w:rPr>
+        <w:t xml:space="preserve"> </w:t>
+      </w:r>
+      <w:r>
+        <w:rPr>
+          <w:rFonts w:ascii="Consolas" w:eastAsia="Times New Roman" w:hAnsi="Consolas" w:cs="Times New Roman"/>
+          <w:color w:val="DCDCAA"/>
+          <w:sz w:val="21"/>
+          <w:szCs w:val="21"/>
+        </w:rPr>
+        <w:t>todoApp</w:t>
+      </w:r>
+      <w:r>
+        <w:rPr>
+          <w:rFonts w:ascii="Consolas" w:eastAsia="Times New Roman" w:hAnsi="Consolas" w:cs="Times New Roman"/>
+          <w:color w:val="D4D4D4"/>
+          <w:sz w:val="21"/>
+          <w:szCs w:val="21"/>
+        </w:rPr>
+        <w:t>(</w:t>
+      </w:r>
+      <w:r>
+        <w:rPr>
+          <w:rFonts w:ascii="Consolas" w:eastAsia="Times New Roman" w:hAnsi="Consolas" w:cs="Times New Roman"/>
+          <w:color w:val="9CDCFE"/>
+          <w:sz w:val="21"/>
+          <w:szCs w:val="21"/>
+        </w:rPr>
+        <w:t>state</w:t>
+      </w:r>
+      <w:r>
+        <w:rPr>
+          <w:rFonts w:ascii="Consolas" w:eastAsia="Times New Roman" w:hAnsi="Consolas" w:cs="Times New Roman"/>
+          <w:color w:val="D4D4D4"/>
+          <w:sz w:val="21"/>
+          <w:szCs w:val="21"/>
+        </w:rPr>
+        <w:t xml:space="preserve"> = </w:t>
+      </w:r>
+      <w:r>
+        <w:rPr>
+          <w:rFonts w:ascii="Consolas" w:eastAsia="Times New Roman" w:hAnsi="Consolas" w:cs="Times New Roman"/>
+          <w:color w:val="9CDCFE"/>
+          <w:sz w:val="21"/>
+          <w:szCs w:val="21"/>
+        </w:rPr>
+        <w:t>initialState</w:t>
+      </w:r>
+      <w:r>
+        <w:rPr>
+          <w:rFonts w:ascii="Consolas" w:eastAsia="Times New Roman" w:hAnsi="Consolas" w:cs="Times New Roman"/>
+          <w:color w:val="D4D4D4"/>
+          <w:sz w:val="21"/>
+          <w:szCs w:val="21"/>
+        </w:rPr>
+        <w:t xml:space="preserve">, </w:t>
+      </w:r>
+      <w:r>
+        <w:rPr>
+          <w:rFonts w:ascii="Consolas" w:eastAsia="Times New Roman" w:hAnsi="Consolas" w:cs="Times New Roman"/>
+          <w:color w:val="9CDCFE"/>
+          <w:sz w:val="21"/>
+          <w:szCs w:val="21"/>
+        </w:rPr>
+        <w:t>action</w:t>
+      </w:r>
+      <w:r>
+        <w:rPr>
+          <w:rFonts w:ascii="Consolas" w:eastAsia="Times New Roman" w:hAnsi="Consolas" w:cs="Times New Roman"/>
+          <w:color w:val="D4D4D4"/>
+          <w:sz w:val="21"/>
+          <w:szCs w:val="21"/>
+        </w:rPr>
+        <w:t>) {</w:t>
+      </w:r>
+    </w:p>
+    <w:p>
+      <w:pPr>
+        <w:shd w:val="clear" w:color="auto" w:fill="1E1E1E"/>
+        <w:spacing w:after="0" w:line="285" w:lineRule="atLeast"/>
+        <w:rPr>
+          <w:rFonts w:ascii="Consolas" w:eastAsia="Times New Roman" w:hAnsi="Consolas" w:cs="Times New Roman"/>
+          <w:color w:val="D4D4D4"/>
+          <w:sz w:val="21"/>
+          <w:szCs w:val="21"/>
+        </w:rPr>
+      </w:pPr>
+      <w:r>
+        <w:rPr>
+          <w:rFonts w:ascii="Consolas" w:eastAsia="Times New Roman" w:hAnsi="Consolas" w:cs="Times New Roman"/>
+          <w:color w:val="D4D4D4"/>
+          <w:sz w:val="21"/>
+          <w:szCs w:val="21"/>
+        </w:rPr>
+        <w:t xml:space="preserve">  </w:t>
+      </w:r>
+      <w:r>
+        <w:rPr>
+          <w:rFonts w:ascii="Consolas" w:eastAsia="Times New Roman" w:hAnsi="Consolas" w:cs="Times New Roman"/>
+          <w:color w:val="C586C0"/>
+          <w:sz w:val="21"/>
+          <w:szCs w:val="21"/>
+        </w:rPr>
+        <w:t>switch</w:t>
+      </w:r>
+      <w:r>
+        <w:rPr>
+          <w:rFonts w:ascii="Consolas" w:eastAsia="Times New Roman" w:hAnsi="Consolas" w:cs="Times New Roman"/>
+          <w:color w:val="D4D4D4"/>
+          <w:sz w:val="21"/>
+          <w:szCs w:val="21"/>
+        </w:rPr>
+        <w:t xml:space="preserve"> (</w:t>
+      </w:r>
+      <w:r>
+        <w:rPr>
+          <w:rFonts w:ascii="Consolas" w:eastAsia="Times New Roman" w:hAnsi="Consolas" w:cs="Times New Roman"/>
+          <w:color w:val="9CDCFE"/>
+          <w:sz w:val="21"/>
+          <w:szCs w:val="21"/>
+        </w:rPr>
+        <w:t>action</w:t>
+      </w:r>
+      <w:r>
+        <w:rPr>
+          <w:rFonts w:ascii="Consolas" w:eastAsia="Times New Roman" w:hAnsi="Consolas" w:cs="Times New Roman"/>
+          <w:color w:val="D4D4D4"/>
+          <w:sz w:val="21"/>
+          <w:szCs w:val="21"/>
+        </w:rPr>
+        <w:t>.</w:t>
+      </w:r>
+      <w:r>
+        <w:rPr>
+          <w:rFonts w:ascii="Consolas" w:eastAsia="Times New Roman" w:hAnsi="Consolas" w:cs="Times New Roman"/>
+          <w:color w:val="9CDCFE"/>
+          <w:sz w:val="21"/>
+          <w:szCs w:val="21"/>
+        </w:rPr>
+        <w:t>type</w:t>
+      </w:r>
+      <w:r>
+        <w:rPr>
+          <w:rFonts w:ascii="Consolas" w:eastAsia="Times New Roman" w:hAnsi="Consolas" w:cs="Times New Roman"/>
+          <w:color w:val="D4D4D4"/>
+          <w:sz w:val="21"/>
+          <w:szCs w:val="21"/>
+        </w:rPr>
+        <w:t>) {</w:t>
+      </w:r>
+    </w:p>
+    <w:p>
+      <w:pPr>
+        <w:shd w:val="clear" w:color="auto" w:fill="1E1E1E"/>
+        <w:spacing w:after="0" w:line="285" w:lineRule="atLeast"/>
+        <w:rPr>
+          <w:rFonts w:ascii="Consolas" w:eastAsia="Times New Roman" w:hAnsi="Consolas" w:cs="Times New Roman"/>
+          <w:color w:val="D4D4D4"/>
+          <w:sz w:val="21"/>
+          <w:szCs w:val="21"/>
+        </w:rPr>
+      </w:pPr>
+      <w:r>
+        <w:rPr>
+          <w:rFonts w:ascii="Consolas" w:eastAsia="Times New Roman" w:hAnsi="Consolas" w:cs="Times New Roman"/>
+          <w:color w:val="D4D4D4"/>
+          <w:sz w:val="21"/>
+          <w:szCs w:val="21"/>
+        </w:rPr>
+        <w:t xml:space="preserve">    </w:t>
+      </w:r>
+      <w:r>
+        <w:rPr>
+          <w:rFonts w:ascii="Consolas" w:eastAsia="Times New Roman" w:hAnsi="Consolas" w:cs="Times New Roman"/>
+          <w:color w:val="C586C0"/>
+          <w:sz w:val="21"/>
+          <w:szCs w:val="21"/>
+        </w:rPr>
+        <w:t>case</w:t>
+      </w:r>
+      <w:r>
+        <w:rPr>
+          <w:rFonts w:ascii="Consolas" w:eastAsia="Times New Roman" w:hAnsi="Consolas" w:cs="Times New Roman"/>
+          <w:color w:val="D4D4D4"/>
+          <w:sz w:val="21"/>
+          <w:szCs w:val="21"/>
+        </w:rPr>
+        <w:t xml:space="preserve"> </w:t>
+      </w:r>
+      <w:r>
+        <w:rPr>
+          <w:rFonts w:ascii="Consolas" w:eastAsia="Times New Roman" w:hAnsi="Consolas" w:cs="Times New Roman"/>
+          <w:color w:val="9CDCFE"/>
+          <w:sz w:val="21"/>
+          <w:szCs w:val="21"/>
+        </w:rPr>
+        <w:t>SET_VISIBILITY_FILTER</w:t>
+      </w:r>
+      <w:r>
+        <w:rPr>
+          <w:rFonts w:ascii="Consolas" w:eastAsia="Times New Roman" w:hAnsi="Consolas" w:cs="Times New Roman"/>
+          <w:color w:val="D4D4D4"/>
+          <w:sz w:val="21"/>
+          <w:szCs w:val="21"/>
+        </w:rPr>
+        <w:t>:</w:t>
+      </w:r>
+    </w:p>
+    <w:p>
+      <w:pPr>
+        <w:shd w:val="clear" w:color="auto" w:fill="1E1E1E"/>
+        <w:spacing w:after="0" w:line="285" w:lineRule="atLeast"/>
+        <w:rPr>
+          <w:rFonts w:ascii="Consolas" w:eastAsia="Times New Roman" w:hAnsi="Consolas" w:cs="Times New Roman"/>
+          <w:color w:val="D4D4D4"/>
+          <w:sz w:val="21"/>
+          <w:szCs w:val="21"/>
+        </w:rPr>
+      </w:pPr>
+      <w:r>
+        <w:rPr>
+          <w:rFonts w:ascii="Consolas" w:eastAsia="Times New Roman" w:hAnsi="Consolas" w:cs="Times New Roman"/>
+          <w:color w:val="D4D4D4"/>
+          <w:sz w:val="21"/>
+          <w:szCs w:val="21"/>
+        </w:rPr>
+        <w:t xml:space="preserve">      </w:t>
+      </w:r>
+      <w:r>
+        <w:rPr>
+          <w:rFonts w:ascii="Consolas" w:eastAsia="Times New Roman" w:hAnsi="Consolas" w:cs="Times New Roman"/>
+          <w:color w:val="C586C0"/>
+          <w:sz w:val="21"/>
+          <w:szCs w:val="21"/>
+        </w:rPr>
+        <w:t>return</w:t>
+      </w:r>
+      <w:r>
+        <w:rPr>
+          <w:rFonts w:ascii="Consolas" w:eastAsia="Times New Roman" w:hAnsi="Consolas" w:cs="Times New Roman"/>
+          <w:color w:val="D4D4D4"/>
+          <w:sz w:val="21"/>
+          <w:szCs w:val="21"/>
+        </w:rPr>
+        <w:t xml:space="preserve"> </w:t>
+      </w:r>
+      <w:r>
+        <w:rPr>
+          <w:rFonts w:ascii="Consolas" w:eastAsia="Times New Roman" w:hAnsi="Consolas" w:cs="Times New Roman"/>
+          <w:color w:val="4EC9B0"/>
+          <w:sz w:val="21"/>
+          <w:szCs w:val="21"/>
+        </w:rPr>
+        <w:t>Object</w:t>
+      </w:r>
+      <w:r>
+        <w:rPr>
+          <w:rFonts w:ascii="Consolas" w:eastAsia="Times New Roman" w:hAnsi="Consolas" w:cs="Times New Roman"/>
+          <w:color w:val="D4D4D4"/>
+          <w:sz w:val="21"/>
+          <w:szCs w:val="21"/>
+        </w:rPr>
+        <w:t>.</w:t>
+      </w:r>
+      <w:r>
+        <w:rPr>
+          <w:rFonts w:ascii="Consolas" w:eastAsia="Times New Roman" w:hAnsi="Consolas" w:cs="Times New Roman"/>
+          <w:color w:val="DCDCAA"/>
+          <w:sz w:val="21"/>
+          <w:szCs w:val="21"/>
+        </w:rPr>
+        <w:t>assign</w:t>
+      </w:r>
+      <w:r>
+        <w:rPr>
+          <w:rFonts w:ascii="Consolas" w:eastAsia="Times New Roman" w:hAnsi="Consolas" w:cs="Times New Roman"/>
+          <w:color w:val="D4D4D4"/>
+          <w:sz w:val="21"/>
+          <w:szCs w:val="21"/>
+        </w:rPr>
+        <w:t xml:space="preserve">({}, </w:t>
+      </w:r>
+      <w:r>
+        <w:rPr>
+          <w:rFonts w:ascii="Consolas" w:eastAsia="Times New Roman" w:hAnsi="Consolas" w:cs="Times New Roman"/>
+          <w:color w:val="9CDCFE"/>
+          <w:sz w:val="21"/>
+          <w:szCs w:val="21"/>
+        </w:rPr>
+        <w:t>state</w:t>
+      </w:r>
+      <w:r>
+        <w:rPr>
+          <w:rFonts w:ascii="Consolas" w:eastAsia="Times New Roman" w:hAnsi="Consolas" w:cs="Times New Roman"/>
+          <w:color w:val="D4D4D4"/>
+          <w:sz w:val="21"/>
+          <w:szCs w:val="21"/>
+        </w:rPr>
+        <w:t>, {</w:t>
+      </w:r>
+    </w:p>
+    <w:p>
+      <w:pPr>
+        <w:shd w:val="clear" w:color="auto" w:fill="1E1E1E"/>
+        <w:spacing w:after="0" w:line="285" w:lineRule="atLeast"/>
+        <w:rPr>
+          <w:rFonts w:ascii="Consolas" w:eastAsia="Times New Roman" w:hAnsi="Consolas" w:cs="Times New Roman"/>
+          <w:color w:val="D4D4D4"/>
+          <w:sz w:val="21"/>
+          <w:szCs w:val="21"/>
+        </w:rPr>
+      </w:pPr>
+      <w:r>
+        <w:rPr>
+          <w:rFonts w:ascii="Consolas" w:eastAsia="Times New Roman" w:hAnsi="Consolas" w:cs="Times New Roman"/>
+          <w:color w:val="D4D4D4"/>
+          <w:sz w:val="21"/>
+          <w:szCs w:val="21"/>
+        </w:rPr>
+        <w:t xml:space="preserve">        </w:t>
+      </w:r>
+      <w:r>
+        <w:rPr>
+          <w:rFonts w:ascii="Consolas" w:eastAsia="Times New Roman" w:hAnsi="Consolas" w:cs="Times New Roman"/>
+          <w:color w:val="9CDCFE"/>
+          <w:sz w:val="21"/>
+          <w:szCs w:val="21"/>
+        </w:rPr>
+        <w:t>visibilityFilter:</w:t>
+      </w:r>
+      <w:r>
+        <w:rPr>
+          <w:rFonts w:ascii="Consolas" w:eastAsia="Times New Roman" w:hAnsi="Consolas" w:cs="Times New Roman"/>
+          <w:color w:val="D4D4D4"/>
+          <w:sz w:val="21"/>
+          <w:szCs w:val="21"/>
+        </w:rPr>
+        <w:t xml:space="preserve"> </w:t>
+      </w:r>
+      <w:r>
+        <w:rPr>
+          <w:rFonts w:ascii="Consolas" w:eastAsia="Times New Roman" w:hAnsi="Consolas" w:cs="Times New Roman"/>
+          <w:color w:val="9CDCFE"/>
+          <w:sz w:val="21"/>
+          <w:szCs w:val="21"/>
+        </w:rPr>
+        <w:t>action</w:t>
+      </w:r>
+      <w:r>
+        <w:rPr>
+          <w:rFonts w:ascii="Consolas" w:eastAsia="Times New Roman" w:hAnsi="Consolas" w:cs="Times New Roman"/>
+          <w:color w:val="D4D4D4"/>
+          <w:sz w:val="21"/>
+          <w:szCs w:val="21"/>
+        </w:rPr>
+        <w:t>.</w:t>
+      </w:r>
+      <w:r>
+        <w:rPr>
+          <w:rFonts w:ascii="Consolas" w:eastAsia="Times New Roman" w:hAnsi="Consolas" w:cs="Times New Roman"/>
+          <w:color w:val="9CDCFE"/>
+          <w:sz w:val="21"/>
+          <w:szCs w:val="21"/>
+        </w:rPr>
+        <w:t>filter</w:t>
+      </w:r>
+    </w:p>
+    <w:p>
+      <w:pPr>
+        <w:shd w:val="clear" w:color="auto" w:fill="1E1E1E"/>
+        <w:spacing w:after="0" w:line="285" w:lineRule="atLeast"/>
+        <w:rPr>
+          <w:rFonts w:ascii="Consolas" w:eastAsia="Times New Roman" w:hAnsi="Consolas" w:cs="Times New Roman"/>
+          <w:color w:val="D4D4D4"/>
+          <w:sz w:val="21"/>
+          <w:szCs w:val="21"/>
+        </w:rPr>
+      </w:pPr>
+      <w:r>
+        <w:rPr>
+          <w:rFonts w:ascii="Consolas" w:eastAsia="Times New Roman" w:hAnsi="Consolas" w:cs="Times New Roman"/>
+          <w:color w:val="D4D4D4"/>
+          <w:sz w:val="21"/>
+          <w:szCs w:val="21"/>
+        </w:rPr>
+        <w:t xml:space="preserve">      })</w:t>
+      </w:r>
+    </w:p>
+    <w:p>
+      <w:pPr>
+        <w:shd w:val="clear" w:color="auto" w:fill="1E1E1E"/>
+        <w:spacing w:after="0" w:line="285" w:lineRule="atLeast"/>
+        <w:rPr>
+          <w:rFonts w:ascii="Consolas" w:eastAsia="Times New Roman" w:hAnsi="Consolas" w:cs="Times New Roman"/>
+          <w:color w:val="D4D4D4"/>
+          <w:sz w:val="21"/>
+          <w:szCs w:val="21"/>
+        </w:rPr>
+      </w:pPr>
+      <w:r>
+        <w:rPr>
+          <w:rFonts w:ascii="Consolas" w:eastAsia="Times New Roman" w:hAnsi="Consolas" w:cs="Times New Roman"/>
+          <w:color w:val="D4D4D4"/>
+          <w:sz w:val="21"/>
+          <w:szCs w:val="21"/>
+        </w:rPr>
+        <w:t xml:space="preserve">    </w:t>
+      </w:r>
+      <w:r>
+        <w:rPr>
+          <w:rFonts w:ascii="Consolas" w:eastAsia="Times New Roman" w:hAnsi="Consolas" w:cs="Times New Roman"/>
+          <w:color w:val="C586C0"/>
+          <w:sz w:val="21"/>
+          <w:szCs w:val="21"/>
+        </w:rPr>
+        <w:t>default</w:t>
+      </w:r>
+      <w:r>
+        <w:rPr>
+          <w:rFonts w:ascii="Consolas" w:eastAsia="Times New Roman" w:hAnsi="Consolas" w:cs="Times New Roman"/>
+          <w:color w:val="D4D4D4"/>
+          <w:sz w:val="21"/>
+          <w:szCs w:val="21"/>
+        </w:rPr>
+        <w:t>:</w:t>
+      </w:r>
+    </w:p>
+    <w:p>
+      <w:pPr>
+        <w:shd w:val="clear" w:color="auto" w:fill="1E1E1E"/>
+        <w:spacing w:after="0" w:line="285" w:lineRule="atLeast"/>
+        <w:rPr>
+          <w:rFonts w:ascii="Consolas" w:eastAsia="Times New Roman" w:hAnsi="Consolas" w:cs="Times New Roman"/>
+          <w:color w:val="D4D4D4"/>
+          <w:sz w:val="21"/>
+          <w:szCs w:val="21"/>
+        </w:rPr>
+      </w:pPr>
+      <w:r>
+        <w:rPr>
+          <w:rFonts w:ascii="Consolas" w:eastAsia="Times New Roman" w:hAnsi="Consolas" w:cs="Times New Roman"/>
+          <w:color w:val="D4D4D4"/>
+          <w:sz w:val="21"/>
+          <w:szCs w:val="21"/>
+        </w:rPr>
+        <w:t xml:space="preserve">      </w:t>
+      </w:r>
+      <w:r>
+        <w:rPr>
+          <w:rFonts w:ascii="Consolas" w:eastAsia="Times New Roman" w:hAnsi="Consolas" w:cs="Times New Roman"/>
+          <w:color w:val="C586C0"/>
+          <w:sz w:val="21"/>
+          <w:szCs w:val="21"/>
+        </w:rPr>
+        <w:t>return</w:t>
+      </w:r>
+      <w:r>
+        <w:rPr>
+          <w:rFonts w:ascii="Consolas" w:eastAsia="Times New Roman" w:hAnsi="Consolas" w:cs="Times New Roman"/>
+          <w:color w:val="D4D4D4"/>
+          <w:sz w:val="21"/>
+          <w:szCs w:val="21"/>
+        </w:rPr>
+        <w:t xml:space="preserve"> </w:t>
+      </w:r>
+      <w:r>
+        <w:rPr>
+          <w:rFonts w:ascii="Consolas" w:eastAsia="Times New Roman" w:hAnsi="Consolas" w:cs="Times New Roman"/>
+          <w:color w:val="9CDCFE"/>
+          <w:sz w:val="21"/>
+          <w:szCs w:val="21"/>
+        </w:rPr>
+        <w:t>state</w:t>
+      </w:r>
+    </w:p>
+    <w:p>
+      <w:pPr>
+        <w:shd w:val="clear" w:color="auto" w:fill="1E1E1E"/>
+        <w:spacing w:after="0" w:line="285" w:lineRule="atLeast"/>
+        <w:rPr>
+          <w:rFonts w:ascii="Consolas" w:eastAsia="Times New Roman" w:hAnsi="Consolas" w:cs="Times New Roman"/>
+          <w:color w:val="D4D4D4"/>
+          <w:sz w:val="21"/>
+          <w:szCs w:val="21"/>
+        </w:rPr>
+      </w:pPr>
+      <w:r>
+        <w:rPr>
+          <w:rFonts w:ascii="Consolas" w:eastAsia="Times New Roman" w:hAnsi="Consolas" w:cs="Times New Roman"/>
+          <w:color w:val="D4D4D4"/>
+          <w:sz w:val="21"/>
+          <w:szCs w:val="21"/>
+        </w:rPr>
+        <w:t xml:space="preserve">  }</w:t>
+      </w:r>
+    </w:p>
+    <w:p>
+      <w:pPr>
+        <w:shd w:val="clear" w:color="auto" w:fill="1E1E1E"/>
+        <w:spacing w:after="0" w:line="285" w:lineRule="atLeast"/>
+        <w:rPr>
+          <w:rFonts w:ascii="Consolas" w:eastAsia="Times New Roman" w:hAnsi="Consolas" w:cs="Times New Roman"/>
+          <w:color w:val="D4D4D4"/>
+          <w:sz w:val="21"/>
+          <w:szCs w:val="21"/>
+        </w:rPr>
+      </w:pPr>
+      <w:r>
+        <w:rPr>
+          <w:rFonts w:ascii="Consolas" w:eastAsia="Times New Roman" w:hAnsi="Consolas" w:cs="Times New Roman"/>
+          <w:color w:val="D4D4D4"/>
+          <w:sz w:val="21"/>
+          <w:szCs w:val="21"/>
+        </w:rPr>
+        <w:t>}</w:t>
       </w:r>
     </w:p>
     <w:p/>
     <w:p/>
-    <w:p/>
-    <w:p/>
-    <w:p/>
-    <w:p/>
-    <w:p/>
-    <w:p/>
-    <w:p/>
-    <w:p/>
-    <w:p/>
-    <w:p>
-      <w:r>
-        <w:t xml:space="preserve">How to create and use a </w:t>
-      </w:r>
-      <w:r>
-        <w:t>reducer in redux:</w:t>
-      </w:r>
-    </w:p>
-    <w:p>
-      <w:pPr>
-        <w:shd w:val="clear" w:color="auto" w:fill="1E1E1E"/>
-        <w:spacing w:after="0" w:line="285" w:lineRule="atLeast"/>
-        <w:rPr>
-          <w:rFonts w:ascii="Consolas" w:eastAsia="Times New Roman" w:hAnsi="Consolas" w:cs="Times New Roman"/>
-          <w:color w:val="D4D4D4"/>
-          <w:sz w:val="21"/>
-          <w:szCs w:val="21"/>
-        </w:rPr>
-      </w:pPr>
+    <w:p>
+      <w:r>
+        <w:t>When you have many reducers, use combineReducers to combine many reducers into 1 and that is inputted into createStore method, example below.</w:t>
+      </w:r>
+    </w:p>
+    <w:p>
+      <w:r>
+        <w:tab/>
+      </w:r>
     </w:p>
     <w:p>
       <w:pPr>
@@ -515,7 +1464,7 @@
           <w:sz w:val="21"/>
           <w:szCs w:val="21"/>
         </w:rPr>
-        <w:t>VisibilityFilters</w:t>
+        <w:t>combineReducers</w:t>
       </w:r>
       <w:r>
         <w:rPr>
@@ -551,7 +1500,7 @@
           <w:sz w:val="21"/>
           <w:szCs w:val="21"/>
         </w:rPr>
-        <w:t>'./actions'</w:t>
+        <w:t>'redux'</w:t>
       </w:r>
     </w:p>
     <w:p>
@@ -602,193 +1551,16 @@
           <w:sz w:val="21"/>
           <w:szCs w:val="21"/>
         </w:rPr>
-        <w:t>initialState</w:t>
-      </w:r>
-      <w:r>
-        <w:rPr>
-          <w:rFonts w:ascii="Consolas" w:eastAsia="Times New Roman" w:hAnsi="Consolas" w:cs="Times New Roman"/>
-          <w:color w:val="D4D4D4"/>
-          <w:sz w:val="21"/>
-          <w:szCs w:val="21"/>
-        </w:rPr>
-        <w:t xml:space="preserve"> = {</w:t>
-      </w:r>
-    </w:p>
-    <w:p>
-      <w:pPr>
-        <w:shd w:val="clear" w:color="auto" w:fill="1E1E1E"/>
-        <w:spacing w:after="0" w:line="285" w:lineRule="atLeast"/>
-        <w:rPr>
-          <w:rFonts w:ascii="Consolas" w:eastAsia="Times New Roman" w:hAnsi="Consolas" w:cs="Times New Roman"/>
-          <w:color w:val="D4D4D4"/>
-          <w:sz w:val="21"/>
-          <w:szCs w:val="21"/>
-        </w:rPr>
-      </w:pPr>
-      <w:r>
-        <w:rPr>
-          <w:rFonts w:ascii="Consolas" w:eastAsia="Times New Roman" w:hAnsi="Consolas" w:cs="Times New Roman"/>
-          <w:color w:val="D4D4D4"/>
-          <w:sz w:val="21"/>
-          <w:szCs w:val="21"/>
-        </w:rPr>
-        <w:t xml:space="preserve">  </w:t>
-      </w:r>
-      <w:r>
-        <w:rPr>
-          <w:rFonts w:ascii="Consolas" w:eastAsia="Times New Roman" w:hAnsi="Consolas" w:cs="Times New Roman"/>
-          <w:color w:val="9CDCFE"/>
-          <w:sz w:val="21"/>
-          <w:szCs w:val="21"/>
-        </w:rPr>
-        <w:t>visibilityFilter:</w:t>
-      </w:r>
-      <w:r>
-        <w:rPr>
-          <w:rFonts w:ascii="Consolas" w:eastAsia="Times New Roman" w:hAnsi="Consolas" w:cs="Times New Roman"/>
-          <w:color w:val="D4D4D4"/>
-          <w:sz w:val="21"/>
-          <w:szCs w:val="21"/>
-        </w:rPr>
-        <w:t xml:space="preserve"> </w:t>
-      </w:r>
-      <w:r>
-        <w:rPr>
-          <w:rFonts w:ascii="Consolas" w:eastAsia="Times New Roman" w:hAnsi="Consolas" w:cs="Times New Roman"/>
-          <w:color w:val="9CDCFE"/>
-          <w:sz w:val="21"/>
-          <w:szCs w:val="21"/>
-        </w:rPr>
-        <w:t>VisibilityFilters</w:t>
-      </w:r>
-      <w:r>
-        <w:rPr>
-          <w:rFonts w:ascii="Consolas" w:eastAsia="Times New Roman" w:hAnsi="Consolas" w:cs="Times New Roman"/>
-          <w:color w:val="D4D4D4"/>
-          <w:sz w:val="21"/>
-          <w:szCs w:val="21"/>
-        </w:rPr>
-        <w:t>.</w:t>
-      </w:r>
-      <w:r>
-        <w:rPr>
-          <w:rFonts w:ascii="Consolas" w:eastAsia="Times New Roman" w:hAnsi="Consolas" w:cs="Times New Roman"/>
-          <w:color w:val="9CDCFE"/>
-          <w:sz w:val="21"/>
-          <w:szCs w:val="21"/>
-        </w:rPr>
-        <w:t>SHOW_ALL</w:t>
-      </w:r>
-      <w:r>
-        <w:rPr>
-          <w:rFonts w:ascii="Consolas" w:eastAsia="Times New Roman" w:hAnsi="Consolas" w:cs="Times New Roman"/>
-          <w:color w:val="D4D4D4"/>
-          <w:sz w:val="21"/>
-          <w:szCs w:val="21"/>
-        </w:rPr>
-        <w:t>,</w:t>
-      </w:r>
-    </w:p>
-    <w:p>
-      <w:pPr>
-        <w:shd w:val="clear" w:color="auto" w:fill="1E1E1E"/>
-        <w:spacing w:after="0" w:line="285" w:lineRule="atLeast"/>
-        <w:rPr>
-          <w:rFonts w:ascii="Consolas" w:eastAsia="Times New Roman" w:hAnsi="Consolas" w:cs="Times New Roman"/>
-          <w:color w:val="D4D4D4"/>
-          <w:sz w:val="21"/>
-          <w:szCs w:val="21"/>
-        </w:rPr>
-      </w:pPr>
-      <w:r>
-        <w:rPr>
-          <w:rFonts w:ascii="Consolas" w:eastAsia="Times New Roman" w:hAnsi="Consolas" w:cs="Times New Roman"/>
-          <w:color w:val="D4D4D4"/>
-          <w:sz w:val="21"/>
-          <w:szCs w:val="21"/>
-        </w:rPr>
-        <w:t xml:space="preserve">  </w:t>
-      </w:r>
-      <w:r>
-        <w:rPr>
-          <w:rFonts w:ascii="Consolas" w:eastAsia="Times New Roman" w:hAnsi="Consolas" w:cs="Times New Roman"/>
-          <w:color w:val="9CDCFE"/>
-          <w:sz w:val="21"/>
-          <w:szCs w:val="21"/>
-        </w:rPr>
-        <w:t>todos:</w:t>
-      </w:r>
-      <w:r>
-        <w:rPr>
-          <w:rFonts w:ascii="Consolas" w:eastAsia="Times New Roman" w:hAnsi="Consolas" w:cs="Times New Roman"/>
-          <w:color w:val="D4D4D4"/>
-          <w:sz w:val="21"/>
-          <w:szCs w:val="21"/>
-        </w:rPr>
-        <w:t xml:space="preserve"> []</w:t>
-      </w:r>
-    </w:p>
-    <w:p>
-      <w:pPr>
-        <w:shd w:val="clear" w:color="auto" w:fill="1E1E1E"/>
-        <w:spacing w:after="0" w:line="285" w:lineRule="atLeast"/>
-        <w:rPr>
-          <w:rFonts w:ascii="Consolas" w:eastAsia="Times New Roman" w:hAnsi="Consolas" w:cs="Times New Roman"/>
-          <w:color w:val="D4D4D4"/>
-          <w:sz w:val="21"/>
-          <w:szCs w:val="21"/>
-        </w:rPr>
-      </w:pPr>
-      <w:r>
-        <w:rPr>
-          <w:rFonts w:ascii="Consolas" w:eastAsia="Times New Roman" w:hAnsi="Consolas" w:cs="Times New Roman"/>
-          <w:color w:val="D4D4D4"/>
-          <w:sz w:val="21"/>
-          <w:szCs w:val="21"/>
-        </w:rPr>
-        <w:t>}</w:t>
-      </w:r>
-    </w:p>
-    <w:p>
-      <w:pPr>
-        <w:shd w:val="clear" w:color="auto" w:fill="1E1E1E"/>
-        <w:spacing w:after="0" w:line="285" w:lineRule="atLeast"/>
-        <w:rPr>
-          <w:rFonts w:ascii="Consolas" w:eastAsia="Times New Roman" w:hAnsi="Consolas" w:cs="Times New Roman"/>
-          <w:color w:val="D4D4D4"/>
-          <w:sz w:val="21"/>
-          <w:szCs w:val="21"/>
-        </w:rPr>
-      </w:pPr>
-    </w:p>
-    <w:p>
-      <w:pPr>
-        <w:shd w:val="clear" w:color="auto" w:fill="1E1E1E"/>
-        <w:spacing w:after="0" w:line="285" w:lineRule="atLeast"/>
-        <w:rPr>
-          <w:rFonts w:ascii="Consolas" w:eastAsia="Times New Roman" w:hAnsi="Consolas" w:cs="Times New Roman"/>
-          <w:color w:val="D4D4D4"/>
-          <w:sz w:val="21"/>
-          <w:szCs w:val="21"/>
-        </w:rPr>
-      </w:pPr>
-      <w:r>
-        <w:rPr>
-          <w:rFonts w:ascii="Consolas" w:eastAsia="Times New Roman" w:hAnsi="Consolas" w:cs="Times New Roman"/>
-          <w:color w:val="569CD6"/>
-          <w:sz w:val="21"/>
-          <w:szCs w:val="21"/>
-        </w:rPr>
-        <w:t>function</w:t>
-      </w:r>
-      <w:r>
-        <w:rPr>
-          <w:rFonts w:ascii="Consolas" w:eastAsia="Times New Roman" w:hAnsi="Consolas" w:cs="Times New Roman"/>
-          <w:color w:val="D4D4D4"/>
-          <w:sz w:val="21"/>
-          <w:szCs w:val="21"/>
-        </w:rPr>
-        <w:t xml:space="preserve"> </w:t>
+        <w:t>todoApp</w:t>
+      </w:r>
+      <w:r>
+        <w:rPr>
+          <w:rFonts w:ascii="Consolas" w:eastAsia="Times New Roman" w:hAnsi="Consolas" w:cs="Times New Roman"/>
+          <w:color w:val="D4D4D4"/>
+          <w:sz w:val="21"/>
+          <w:szCs w:val="21"/>
+        </w:rPr>
+        <w:t xml:space="preserve"> = </w:t>
       </w:r>
       <w:r>
         <w:rPr>
@@ -797,561 +1569,6 @@
           <w:sz w:val="21"/>
           <w:szCs w:val="21"/>
         </w:rPr>
-        <w:t>todoApp</w:t>
-      </w:r>
-      <w:r>
-        <w:rPr>
-          <w:rFonts w:ascii="Consolas" w:eastAsia="Times New Roman" w:hAnsi="Consolas" w:cs="Times New Roman"/>
-          <w:color w:val="D4D4D4"/>
-          <w:sz w:val="21"/>
-          <w:szCs w:val="21"/>
-        </w:rPr>
-        <w:t>(</w:t>
-      </w:r>
-      <w:r>
-        <w:rPr>
-          <w:rFonts w:ascii="Consolas" w:eastAsia="Times New Roman" w:hAnsi="Consolas" w:cs="Times New Roman"/>
-          <w:color w:val="9CDCFE"/>
-          <w:sz w:val="21"/>
-          <w:szCs w:val="21"/>
-        </w:rPr>
-        <w:t>state</w:t>
-      </w:r>
-      <w:r>
-        <w:rPr>
-          <w:rFonts w:ascii="Consolas" w:eastAsia="Times New Roman" w:hAnsi="Consolas" w:cs="Times New Roman"/>
-          <w:color w:val="D4D4D4"/>
-          <w:sz w:val="21"/>
-          <w:szCs w:val="21"/>
-        </w:rPr>
-        <w:t xml:space="preserve"> = </w:t>
-      </w:r>
-      <w:r>
-        <w:rPr>
-          <w:rFonts w:ascii="Consolas" w:eastAsia="Times New Roman" w:hAnsi="Consolas" w:cs="Times New Roman"/>
-          <w:color w:val="9CDCFE"/>
-          <w:sz w:val="21"/>
-          <w:szCs w:val="21"/>
-        </w:rPr>
-        <w:t>initialState</w:t>
-      </w:r>
-      <w:r>
-        <w:rPr>
-          <w:rFonts w:ascii="Consolas" w:eastAsia="Times New Roman" w:hAnsi="Consolas" w:cs="Times New Roman"/>
-          <w:color w:val="D4D4D4"/>
-          <w:sz w:val="21"/>
-          <w:szCs w:val="21"/>
-        </w:rPr>
-        <w:t xml:space="preserve">, </w:t>
-      </w:r>
-      <w:r>
-        <w:rPr>
-          <w:rFonts w:ascii="Consolas" w:eastAsia="Times New Roman" w:hAnsi="Consolas" w:cs="Times New Roman"/>
-          <w:color w:val="9CDCFE"/>
-          <w:sz w:val="21"/>
-          <w:szCs w:val="21"/>
-        </w:rPr>
-        <w:t>action</w:t>
-      </w:r>
-      <w:r>
-        <w:rPr>
-          <w:rFonts w:ascii="Consolas" w:eastAsia="Times New Roman" w:hAnsi="Consolas" w:cs="Times New Roman"/>
-          <w:color w:val="D4D4D4"/>
-          <w:sz w:val="21"/>
-          <w:szCs w:val="21"/>
-        </w:rPr>
-        <w:t>) {</w:t>
-      </w:r>
-    </w:p>
-    <w:p>
-      <w:pPr>
-        <w:shd w:val="clear" w:color="auto" w:fill="1E1E1E"/>
-        <w:spacing w:after="0" w:line="285" w:lineRule="atLeast"/>
-        <w:rPr>
-          <w:rFonts w:ascii="Consolas" w:eastAsia="Times New Roman" w:hAnsi="Consolas" w:cs="Times New Roman"/>
-          <w:color w:val="D4D4D4"/>
-          <w:sz w:val="21"/>
-          <w:szCs w:val="21"/>
-        </w:rPr>
-      </w:pPr>
-      <w:r>
-        <w:rPr>
-          <w:rFonts w:ascii="Consolas" w:eastAsia="Times New Roman" w:hAnsi="Consolas" w:cs="Times New Roman"/>
-          <w:color w:val="D4D4D4"/>
-          <w:sz w:val="21"/>
-          <w:szCs w:val="21"/>
-        </w:rPr>
-        <w:t xml:space="preserve">  </w:t>
-      </w:r>
-      <w:r>
-        <w:rPr>
-          <w:rFonts w:ascii="Consolas" w:eastAsia="Times New Roman" w:hAnsi="Consolas" w:cs="Times New Roman"/>
-          <w:color w:val="C586C0"/>
-          <w:sz w:val="21"/>
-          <w:szCs w:val="21"/>
-        </w:rPr>
-        <w:t>switch</w:t>
-      </w:r>
-      <w:r>
-        <w:rPr>
-          <w:rFonts w:ascii="Consolas" w:eastAsia="Times New Roman" w:hAnsi="Consolas" w:cs="Times New Roman"/>
-          <w:color w:val="D4D4D4"/>
-          <w:sz w:val="21"/>
-          <w:szCs w:val="21"/>
-        </w:rPr>
-        <w:t xml:space="preserve"> (</w:t>
-      </w:r>
-      <w:r>
-        <w:rPr>
-          <w:rFonts w:ascii="Consolas" w:eastAsia="Times New Roman" w:hAnsi="Consolas" w:cs="Times New Roman"/>
-          <w:color w:val="9CDCFE"/>
-          <w:sz w:val="21"/>
-          <w:szCs w:val="21"/>
-        </w:rPr>
-        <w:t>action</w:t>
-      </w:r>
-      <w:r>
-        <w:rPr>
-          <w:rFonts w:ascii="Consolas" w:eastAsia="Times New Roman" w:hAnsi="Consolas" w:cs="Times New Roman"/>
-          <w:color w:val="D4D4D4"/>
-          <w:sz w:val="21"/>
-          <w:szCs w:val="21"/>
-        </w:rPr>
-        <w:t>.</w:t>
-      </w:r>
-      <w:r>
-        <w:rPr>
-          <w:rFonts w:ascii="Consolas" w:eastAsia="Times New Roman" w:hAnsi="Consolas" w:cs="Times New Roman"/>
-          <w:color w:val="9CDCFE"/>
-          <w:sz w:val="21"/>
-          <w:szCs w:val="21"/>
-        </w:rPr>
-        <w:t>type</w:t>
-      </w:r>
-      <w:r>
-        <w:rPr>
-          <w:rFonts w:ascii="Consolas" w:eastAsia="Times New Roman" w:hAnsi="Consolas" w:cs="Times New Roman"/>
-          <w:color w:val="D4D4D4"/>
-          <w:sz w:val="21"/>
-          <w:szCs w:val="21"/>
-        </w:rPr>
-        <w:t>) {</w:t>
-      </w:r>
-    </w:p>
-    <w:p>
-      <w:pPr>
-        <w:shd w:val="clear" w:color="auto" w:fill="1E1E1E"/>
-        <w:spacing w:after="0" w:line="285" w:lineRule="atLeast"/>
-        <w:rPr>
-          <w:rFonts w:ascii="Consolas" w:eastAsia="Times New Roman" w:hAnsi="Consolas" w:cs="Times New Roman"/>
-          <w:color w:val="D4D4D4"/>
-          <w:sz w:val="21"/>
-          <w:szCs w:val="21"/>
-        </w:rPr>
-      </w:pPr>
-      <w:r>
-        <w:rPr>
-          <w:rFonts w:ascii="Consolas" w:eastAsia="Times New Roman" w:hAnsi="Consolas" w:cs="Times New Roman"/>
-          <w:color w:val="D4D4D4"/>
-          <w:sz w:val="21"/>
-          <w:szCs w:val="21"/>
-        </w:rPr>
-        <w:t xml:space="preserve">    </w:t>
-      </w:r>
-      <w:r>
-        <w:rPr>
-          <w:rFonts w:ascii="Consolas" w:eastAsia="Times New Roman" w:hAnsi="Consolas" w:cs="Times New Roman"/>
-          <w:color w:val="C586C0"/>
-          <w:sz w:val="21"/>
-          <w:szCs w:val="21"/>
-        </w:rPr>
-        <w:t>case</w:t>
-      </w:r>
-      <w:r>
-        <w:rPr>
-          <w:rFonts w:ascii="Consolas" w:eastAsia="Times New Roman" w:hAnsi="Consolas" w:cs="Times New Roman"/>
-          <w:color w:val="D4D4D4"/>
-          <w:sz w:val="21"/>
-          <w:szCs w:val="21"/>
-        </w:rPr>
-        <w:t xml:space="preserve"> </w:t>
-      </w:r>
-      <w:r>
-        <w:rPr>
-          <w:rFonts w:ascii="Consolas" w:eastAsia="Times New Roman" w:hAnsi="Consolas" w:cs="Times New Roman"/>
-          <w:color w:val="9CDCFE"/>
-          <w:sz w:val="21"/>
-          <w:szCs w:val="21"/>
-        </w:rPr>
-        <w:t>SET_VISIBILITY_FILTER</w:t>
-      </w:r>
-      <w:r>
-        <w:rPr>
-          <w:rFonts w:ascii="Consolas" w:eastAsia="Times New Roman" w:hAnsi="Consolas" w:cs="Times New Roman"/>
-          <w:color w:val="D4D4D4"/>
-          <w:sz w:val="21"/>
-          <w:szCs w:val="21"/>
-        </w:rPr>
-        <w:t>:</w:t>
-      </w:r>
-    </w:p>
-    <w:p>
-      <w:pPr>
-        <w:shd w:val="clear" w:color="auto" w:fill="1E1E1E"/>
-        <w:spacing w:after="0" w:line="285" w:lineRule="atLeast"/>
-        <w:rPr>
-          <w:rFonts w:ascii="Consolas" w:eastAsia="Times New Roman" w:hAnsi="Consolas" w:cs="Times New Roman"/>
-          <w:color w:val="D4D4D4"/>
-          <w:sz w:val="21"/>
-          <w:szCs w:val="21"/>
-        </w:rPr>
-      </w:pPr>
-      <w:r>
-        <w:rPr>
-          <w:rFonts w:ascii="Consolas" w:eastAsia="Times New Roman" w:hAnsi="Consolas" w:cs="Times New Roman"/>
-          <w:color w:val="D4D4D4"/>
-          <w:sz w:val="21"/>
-          <w:szCs w:val="21"/>
-        </w:rPr>
-        <w:t xml:space="preserve">      </w:t>
-      </w:r>
-      <w:r>
-        <w:rPr>
-          <w:rFonts w:ascii="Consolas" w:eastAsia="Times New Roman" w:hAnsi="Consolas" w:cs="Times New Roman"/>
-          <w:color w:val="C586C0"/>
-          <w:sz w:val="21"/>
-          <w:szCs w:val="21"/>
-        </w:rPr>
-        <w:t>return</w:t>
-      </w:r>
-      <w:r>
-        <w:rPr>
-          <w:rFonts w:ascii="Consolas" w:eastAsia="Times New Roman" w:hAnsi="Consolas" w:cs="Times New Roman"/>
-          <w:color w:val="D4D4D4"/>
-          <w:sz w:val="21"/>
-          <w:szCs w:val="21"/>
-        </w:rPr>
-        <w:t xml:space="preserve"> </w:t>
-      </w:r>
-      <w:r>
-        <w:rPr>
-          <w:rFonts w:ascii="Consolas" w:eastAsia="Times New Roman" w:hAnsi="Consolas" w:cs="Times New Roman"/>
-          <w:color w:val="4EC9B0"/>
-          <w:sz w:val="21"/>
-          <w:szCs w:val="21"/>
-        </w:rPr>
-        <w:t>Object</w:t>
-      </w:r>
-      <w:r>
-        <w:rPr>
-          <w:rFonts w:ascii="Consolas" w:eastAsia="Times New Roman" w:hAnsi="Consolas" w:cs="Times New Roman"/>
-          <w:color w:val="D4D4D4"/>
-          <w:sz w:val="21"/>
-          <w:szCs w:val="21"/>
-        </w:rPr>
-        <w:t>.</w:t>
-      </w:r>
-      <w:r>
-        <w:rPr>
-          <w:rFonts w:ascii="Consolas" w:eastAsia="Times New Roman" w:hAnsi="Consolas" w:cs="Times New Roman"/>
-          <w:color w:val="DCDCAA"/>
-          <w:sz w:val="21"/>
-          <w:szCs w:val="21"/>
-        </w:rPr>
-        <w:t>assign</w:t>
-      </w:r>
-      <w:r>
-        <w:rPr>
-          <w:rFonts w:ascii="Consolas" w:eastAsia="Times New Roman" w:hAnsi="Consolas" w:cs="Times New Roman"/>
-          <w:color w:val="D4D4D4"/>
-          <w:sz w:val="21"/>
-          <w:szCs w:val="21"/>
-        </w:rPr>
-        <w:t xml:space="preserve">({}, </w:t>
-      </w:r>
-      <w:r>
-        <w:rPr>
-          <w:rFonts w:ascii="Consolas" w:eastAsia="Times New Roman" w:hAnsi="Consolas" w:cs="Times New Roman"/>
-          <w:color w:val="9CDCFE"/>
-          <w:sz w:val="21"/>
-          <w:szCs w:val="21"/>
-        </w:rPr>
-        <w:t>state</w:t>
-      </w:r>
-      <w:r>
-        <w:rPr>
-          <w:rFonts w:ascii="Consolas" w:eastAsia="Times New Roman" w:hAnsi="Consolas" w:cs="Times New Roman"/>
-          <w:color w:val="D4D4D4"/>
-          <w:sz w:val="21"/>
-          <w:szCs w:val="21"/>
-        </w:rPr>
-        <w:t>, {</w:t>
-      </w:r>
-    </w:p>
-    <w:p>
-      <w:pPr>
-        <w:shd w:val="clear" w:color="auto" w:fill="1E1E1E"/>
-        <w:spacing w:after="0" w:line="285" w:lineRule="atLeast"/>
-        <w:rPr>
-          <w:rFonts w:ascii="Consolas" w:eastAsia="Times New Roman" w:hAnsi="Consolas" w:cs="Times New Roman"/>
-          <w:color w:val="D4D4D4"/>
-          <w:sz w:val="21"/>
-          <w:szCs w:val="21"/>
-        </w:rPr>
-      </w:pPr>
-      <w:r>
-        <w:rPr>
-          <w:rFonts w:ascii="Consolas" w:eastAsia="Times New Roman" w:hAnsi="Consolas" w:cs="Times New Roman"/>
-          <w:color w:val="D4D4D4"/>
-          <w:sz w:val="21"/>
-          <w:szCs w:val="21"/>
-        </w:rPr>
-        <w:t xml:space="preserve">        </w:t>
-      </w:r>
-      <w:r>
-        <w:rPr>
-          <w:rFonts w:ascii="Consolas" w:eastAsia="Times New Roman" w:hAnsi="Consolas" w:cs="Times New Roman"/>
-          <w:color w:val="9CDCFE"/>
-          <w:sz w:val="21"/>
-          <w:szCs w:val="21"/>
-        </w:rPr>
-        <w:t>visibilityFilter:</w:t>
-      </w:r>
-      <w:r>
-        <w:rPr>
-          <w:rFonts w:ascii="Consolas" w:eastAsia="Times New Roman" w:hAnsi="Consolas" w:cs="Times New Roman"/>
-          <w:color w:val="D4D4D4"/>
-          <w:sz w:val="21"/>
-          <w:szCs w:val="21"/>
-        </w:rPr>
-        <w:t xml:space="preserve"> </w:t>
-      </w:r>
-      <w:r>
-        <w:rPr>
-          <w:rFonts w:ascii="Consolas" w:eastAsia="Times New Roman" w:hAnsi="Consolas" w:cs="Times New Roman"/>
-          <w:color w:val="9CDCFE"/>
-          <w:sz w:val="21"/>
-          <w:szCs w:val="21"/>
-        </w:rPr>
-        <w:t>action</w:t>
-      </w:r>
-      <w:r>
-        <w:rPr>
-          <w:rFonts w:ascii="Consolas" w:eastAsia="Times New Roman" w:hAnsi="Consolas" w:cs="Times New Roman"/>
-          <w:color w:val="D4D4D4"/>
-          <w:sz w:val="21"/>
-          <w:szCs w:val="21"/>
-        </w:rPr>
-        <w:t>.</w:t>
-      </w:r>
-      <w:r>
-        <w:rPr>
-          <w:rFonts w:ascii="Consolas" w:eastAsia="Times New Roman" w:hAnsi="Consolas" w:cs="Times New Roman"/>
-          <w:color w:val="9CDCFE"/>
-          <w:sz w:val="21"/>
-          <w:szCs w:val="21"/>
-        </w:rPr>
-        <w:t>filter</w:t>
-      </w:r>
-    </w:p>
-    <w:p>
-      <w:pPr>
-        <w:shd w:val="clear" w:color="auto" w:fill="1E1E1E"/>
-        <w:spacing w:after="0" w:line="285" w:lineRule="atLeast"/>
-        <w:rPr>
-          <w:rFonts w:ascii="Consolas" w:eastAsia="Times New Roman" w:hAnsi="Consolas" w:cs="Times New Roman"/>
-          <w:color w:val="D4D4D4"/>
-          <w:sz w:val="21"/>
-          <w:szCs w:val="21"/>
-        </w:rPr>
-      </w:pPr>
-      <w:r>
-        <w:rPr>
-          <w:rFonts w:ascii="Consolas" w:eastAsia="Times New Roman" w:hAnsi="Consolas" w:cs="Times New Roman"/>
-          <w:color w:val="D4D4D4"/>
-          <w:sz w:val="21"/>
-          <w:szCs w:val="21"/>
-        </w:rPr>
-        <w:t xml:space="preserve">      })</w:t>
-      </w:r>
-    </w:p>
-    <w:p>
-      <w:pPr>
-        <w:shd w:val="clear" w:color="auto" w:fill="1E1E1E"/>
-        <w:spacing w:after="0" w:line="285" w:lineRule="atLeast"/>
-        <w:rPr>
-          <w:rFonts w:ascii="Consolas" w:eastAsia="Times New Roman" w:hAnsi="Consolas" w:cs="Times New Roman"/>
-          <w:color w:val="D4D4D4"/>
-          <w:sz w:val="21"/>
-          <w:szCs w:val="21"/>
-        </w:rPr>
-      </w:pPr>
-      <w:r>
-        <w:rPr>
-          <w:rFonts w:ascii="Consolas" w:eastAsia="Times New Roman" w:hAnsi="Consolas" w:cs="Times New Roman"/>
-          <w:color w:val="D4D4D4"/>
-          <w:sz w:val="21"/>
-          <w:szCs w:val="21"/>
-        </w:rPr>
-        <w:t xml:space="preserve">    </w:t>
-      </w:r>
-      <w:r>
-        <w:rPr>
-          <w:rFonts w:ascii="Consolas" w:eastAsia="Times New Roman" w:hAnsi="Consolas" w:cs="Times New Roman"/>
-          <w:color w:val="C586C0"/>
-          <w:sz w:val="21"/>
-          <w:szCs w:val="21"/>
-        </w:rPr>
-        <w:t>default</w:t>
-      </w:r>
-      <w:r>
-        <w:rPr>
-          <w:rFonts w:ascii="Consolas" w:eastAsia="Times New Roman" w:hAnsi="Consolas" w:cs="Times New Roman"/>
-          <w:color w:val="D4D4D4"/>
-          <w:sz w:val="21"/>
-          <w:szCs w:val="21"/>
-        </w:rPr>
-        <w:t>:</w:t>
-      </w:r>
-    </w:p>
-    <w:p>
-      <w:pPr>
-        <w:shd w:val="clear" w:color="auto" w:fill="1E1E1E"/>
-        <w:spacing w:after="0" w:line="285" w:lineRule="atLeast"/>
-        <w:rPr>
-          <w:rFonts w:ascii="Consolas" w:eastAsia="Times New Roman" w:hAnsi="Consolas" w:cs="Times New Roman"/>
-          <w:color w:val="D4D4D4"/>
-          <w:sz w:val="21"/>
-          <w:szCs w:val="21"/>
-        </w:rPr>
-      </w:pPr>
-      <w:r>
-        <w:rPr>
-          <w:rFonts w:ascii="Consolas" w:eastAsia="Times New Roman" w:hAnsi="Consolas" w:cs="Times New Roman"/>
-          <w:color w:val="D4D4D4"/>
-          <w:sz w:val="21"/>
-          <w:szCs w:val="21"/>
-        </w:rPr>
-        <w:t xml:space="preserve">      </w:t>
-      </w:r>
-      <w:r>
-        <w:rPr>
-          <w:rFonts w:ascii="Consolas" w:eastAsia="Times New Roman" w:hAnsi="Consolas" w:cs="Times New Roman"/>
-          <w:color w:val="C586C0"/>
-          <w:sz w:val="21"/>
-          <w:szCs w:val="21"/>
-        </w:rPr>
-        <w:t>return</w:t>
-      </w:r>
-      <w:r>
-        <w:rPr>
-          <w:rFonts w:ascii="Consolas" w:eastAsia="Times New Roman" w:hAnsi="Consolas" w:cs="Times New Roman"/>
-          <w:color w:val="D4D4D4"/>
-          <w:sz w:val="21"/>
-          <w:szCs w:val="21"/>
-        </w:rPr>
-        <w:t xml:space="preserve"> </w:t>
-      </w:r>
-      <w:r>
-        <w:rPr>
-          <w:rFonts w:ascii="Consolas" w:eastAsia="Times New Roman" w:hAnsi="Consolas" w:cs="Times New Roman"/>
-          <w:color w:val="9CDCFE"/>
-          <w:sz w:val="21"/>
-          <w:szCs w:val="21"/>
-        </w:rPr>
-        <w:t>state</w:t>
-      </w:r>
-    </w:p>
-    <w:p>
-      <w:pPr>
-        <w:shd w:val="clear" w:color="auto" w:fill="1E1E1E"/>
-        <w:spacing w:after="0" w:line="285" w:lineRule="atLeast"/>
-        <w:rPr>
-          <w:rFonts w:ascii="Consolas" w:eastAsia="Times New Roman" w:hAnsi="Consolas" w:cs="Times New Roman"/>
-          <w:color w:val="D4D4D4"/>
-          <w:sz w:val="21"/>
-          <w:szCs w:val="21"/>
-        </w:rPr>
-      </w:pPr>
-      <w:r>
-        <w:rPr>
-          <w:rFonts w:ascii="Consolas" w:eastAsia="Times New Roman" w:hAnsi="Consolas" w:cs="Times New Roman"/>
-          <w:color w:val="D4D4D4"/>
-          <w:sz w:val="21"/>
-          <w:szCs w:val="21"/>
-        </w:rPr>
-        <w:t xml:space="preserve">  }</w:t>
-      </w:r>
-    </w:p>
-    <w:p>
-      <w:pPr>
-        <w:shd w:val="clear" w:color="auto" w:fill="1E1E1E"/>
-        <w:spacing w:after="0" w:line="285" w:lineRule="atLeast"/>
-        <w:rPr>
-          <w:rFonts w:ascii="Consolas" w:eastAsia="Times New Roman" w:hAnsi="Consolas" w:cs="Times New Roman"/>
-          <w:color w:val="D4D4D4"/>
-          <w:sz w:val="21"/>
-          <w:szCs w:val="21"/>
-        </w:rPr>
-      </w:pPr>
-      <w:r>
-        <w:rPr>
-          <w:rFonts w:ascii="Consolas" w:eastAsia="Times New Roman" w:hAnsi="Consolas" w:cs="Times New Roman"/>
-          <w:color w:val="D4D4D4"/>
-          <w:sz w:val="21"/>
-          <w:szCs w:val="21"/>
-        </w:rPr>
-        <w:t>}</w:t>
-      </w:r>
-    </w:p>
-    <w:p/>
-    <w:p/>
-    <w:p>
-      <w:r>
-        <w:t>When you have many reducers, use combineReducers to combine many reducers into 1 and that is inputted into createStore method, example below.</w:t>
-      </w:r>
-    </w:p>
-    <w:p>
-      <w:r>
-        <w:tab/>
-      </w:r>
-    </w:p>
-    <w:p>
-      <w:pPr>
-        <w:shd w:val="clear" w:color="auto" w:fill="1E1E1E"/>
-        <w:spacing w:after="0" w:line="285" w:lineRule="atLeast"/>
-        <w:rPr>
-          <w:rFonts w:ascii="Consolas" w:eastAsia="Times New Roman" w:hAnsi="Consolas" w:cs="Times New Roman"/>
-          <w:color w:val="D4D4D4"/>
-          <w:sz w:val="21"/>
-          <w:szCs w:val="21"/>
-        </w:rPr>
-      </w:pPr>
-      <w:r>
-        <w:rPr>
-          <w:rFonts w:ascii="Consolas" w:eastAsia="Times New Roman" w:hAnsi="Consolas" w:cs="Times New Roman"/>
-          <w:color w:val="C586C0"/>
-          <w:sz w:val="21"/>
-          <w:szCs w:val="21"/>
-        </w:rPr>
-        <w:t>import</w:t>
-      </w:r>
-      <w:r>
-        <w:rPr>
-          <w:rFonts w:ascii="Consolas" w:eastAsia="Times New Roman" w:hAnsi="Consolas" w:cs="Times New Roman"/>
-          <w:color w:val="D4D4D4"/>
-          <w:sz w:val="21"/>
-          <w:szCs w:val="21"/>
-        </w:rPr>
-        <w:t xml:space="preserve"> { </w:t>
-      </w:r>
-      <w:r>
-        <w:rPr>
-          <w:rFonts w:ascii="Consolas" w:eastAsia="Times New Roman" w:hAnsi="Consolas" w:cs="Times New Roman"/>
-          <w:color w:val="9CDCFE"/>
-          <w:sz w:val="21"/>
-          <w:szCs w:val="21"/>
-        </w:rPr>
         <w:t>combineReducers</w:t>
       </w:r>
       <w:r>
@@ -1361,111 +1578,6 @@
           <w:sz w:val="21"/>
           <w:szCs w:val="21"/>
         </w:rPr>
-        <w:t xml:space="preserve"> } </w:t>
-      </w:r>
-      <w:r>
-        <w:rPr>
-          <w:rFonts w:ascii="Consolas" w:eastAsia="Times New Roman" w:hAnsi="Consolas" w:cs="Times New Roman"/>
-          <w:color w:val="C586C0"/>
-          <w:sz w:val="21"/>
-          <w:szCs w:val="21"/>
-        </w:rPr>
-        <w:t>from</w:t>
-      </w:r>
-      <w:r>
-        <w:rPr>
-          <w:rFonts w:ascii="Consolas" w:eastAsia="Times New Roman" w:hAnsi="Consolas" w:cs="Times New Roman"/>
-          <w:color w:val="D4D4D4"/>
-          <w:sz w:val="21"/>
-          <w:szCs w:val="21"/>
-        </w:rPr>
-        <w:t xml:space="preserve"> </w:t>
-      </w:r>
-      <w:r>
-        <w:rPr>
-          <w:rFonts w:ascii="Consolas" w:eastAsia="Times New Roman" w:hAnsi="Consolas" w:cs="Times New Roman"/>
-          <w:color w:val="CE9178"/>
-          <w:sz w:val="21"/>
-          <w:szCs w:val="21"/>
-        </w:rPr>
-        <w:t>'redux'</w:t>
-      </w:r>
-    </w:p>
-    <w:p>
-      <w:pPr>
-        <w:shd w:val="clear" w:color="auto" w:fill="1E1E1E"/>
-        <w:spacing w:after="0" w:line="285" w:lineRule="atLeast"/>
-        <w:rPr>
-          <w:rFonts w:ascii="Consolas" w:eastAsia="Times New Roman" w:hAnsi="Consolas" w:cs="Times New Roman"/>
-          <w:color w:val="D4D4D4"/>
-          <w:sz w:val="21"/>
-          <w:szCs w:val="21"/>
-        </w:rPr>
-      </w:pPr>
-    </w:p>
-    <w:p>
-      <w:pPr>
-        <w:shd w:val="clear" w:color="auto" w:fill="1E1E1E"/>
-        <w:spacing w:after="0" w:line="285" w:lineRule="atLeast"/>
-        <w:rPr>
-          <w:rFonts w:ascii="Consolas" w:eastAsia="Times New Roman" w:hAnsi="Consolas" w:cs="Times New Roman"/>
-          <w:color w:val="D4D4D4"/>
-          <w:sz w:val="21"/>
-          <w:szCs w:val="21"/>
-        </w:rPr>
-      </w:pPr>
-      <w:r>
-        <w:rPr>
-          <w:rFonts w:ascii="Consolas" w:eastAsia="Times New Roman" w:hAnsi="Consolas" w:cs="Times New Roman"/>
-          <w:color w:val="569CD6"/>
-          <w:sz w:val="21"/>
-          <w:szCs w:val="21"/>
-        </w:rPr>
-        <w:t>const</w:t>
-      </w:r>
-      <w:r>
-        <w:rPr>
-          <w:rFonts w:ascii="Consolas" w:eastAsia="Times New Roman" w:hAnsi="Consolas" w:cs="Times New Roman"/>
-          <w:color w:val="D4D4D4"/>
-          <w:sz w:val="21"/>
-          <w:szCs w:val="21"/>
-        </w:rPr>
-        <w:t xml:space="preserve"> </w:t>
-      </w:r>
-      <w:r>
-        <w:rPr>
-          <w:rFonts w:ascii="Consolas" w:eastAsia="Times New Roman" w:hAnsi="Consolas" w:cs="Times New Roman"/>
-          <w:color w:val="9CDCFE"/>
-          <w:sz w:val="21"/>
-          <w:szCs w:val="21"/>
-        </w:rPr>
-        <w:t>todoApp</w:t>
-      </w:r>
-      <w:r>
-        <w:rPr>
-          <w:rFonts w:ascii="Consolas" w:eastAsia="Times New Roman" w:hAnsi="Consolas" w:cs="Times New Roman"/>
-          <w:color w:val="D4D4D4"/>
-          <w:sz w:val="21"/>
-          <w:szCs w:val="21"/>
-        </w:rPr>
-        <w:t xml:space="preserve"> = </w:t>
-      </w:r>
-      <w:r>
-        <w:rPr>
-          <w:rFonts w:ascii="Consolas" w:eastAsia="Times New Roman" w:hAnsi="Consolas" w:cs="Times New Roman"/>
-          <w:color w:val="DCDCAA"/>
-          <w:sz w:val="21"/>
-          <w:szCs w:val="21"/>
-        </w:rPr>
-        <w:t>combineReducers</w:t>
-      </w:r>
-      <w:r>
-        <w:rPr>
-          <w:rFonts w:ascii="Consolas" w:eastAsia="Times New Roman" w:hAnsi="Consolas" w:cs="Times New Roman"/>
-          <w:color w:val="D4D4D4"/>
-          <w:sz w:val="21"/>
-          <w:szCs w:val="21"/>
-        </w:rPr>
         <w:t>({</w:t>
       </w:r>
     </w:p>
@@ -1487,6 +1599,7 @@
           <w:sz w:val="21"/>
           <w:szCs w:val="21"/>
         </w:rPr>
+        <w:lastRenderedPageBreak/>
         <w:t xml:space="preserve">  </w:t>
       </w:r>
       <w:r>
@@ -1694,6 +1807,119 @@
 <file path=word/numbering.xml><?xml version="1.0" encoding="utf-8"?>
 <w:numbering xmlns:wpc="http://schemas.microsoft.com/office/word/2010/wordprocessingCanvas" xmlns:cx="http://schemas.microsoft.com/office/drawing/2014/chartex" xmlns:cx1="http://schemas.microsoft.com/office/drawing/2015/9/8/chartex" xmlns:cx2="http://schemas.microsoft.com/office/drawing/2015/10/21/chartex" xmlns:cx3="http://schemas.microsoft.com/office/drawing/2016/5/9/chartex" xmlns:cx4="http://schemas.microsoft.com/office/drawing/2016/5/10/chartex" xmlns:cx5="http://schemas.microsoft.com/office/drawing/2016/5/11/chartex" xmlns:cx6="http://schemas.microsoft.com/office/drawing/2016/5/12/chartex" xmlns:cx7="http://schemas.microsoft.com/office/drawing/2016/5/13/chartex" xmlns:cx8="http://schemas.microsoft.com/office/drawing/2016/5/14/chartex" xmlns:mc="http://schemas.openxmlformats.org/markup-compatibility/2006" xmlns:aink="http://schemas.microsoft.com/office/drawing/2016/ink" xmlns:am3d="http://schemas.microsoft.com/office/drawing/2017/model3d" xmlns:o="urn:schemas-microsoft-com:office:office" xmlns:r="http://schemas.openxmlformats.org/officeDocument/2006/relationships" xmlns:m="http://schemas.openxmlformats.org/officeDocument/2006/math" xmlns:v="urn:schemas-microsoft-com:vml" xmlns:wp14="http://schemas.microsoft.com/office/word/2010/wordprocessingDrawing" xmlns:wp="http://schemas.openxmlformats.org/drawingml/2006/wordprocessingDrawing" xmlns:w10="urn:schemas-microsoft-com:office:word" xmlns:w="http://schemas.openxmlformats.org/wordprocessingml/2006/main" xmlns:w14="http://schemas.microsoft.com/office/word/2010/wordml" xmlns:w15="http://schemas.microsoft.com/office/word/2012/wordml" xmlns:w16cid="http://schemas.microsoft.com/office/word/2016/wordml/cid" xmlns:w16se="http://schemas.microsoft.com/office/word/2015/wordml/symex" xmlns:wpg="http://schemas.microsoft.com/office/word/2010/wordprocessingGroup" xmlns:wpi="http://schemas.microsoft.com/office/word/2010/wordprocessingInk" xmlns:wne="http://schemas.microsoft.com/office/word/2006/wordml" xmlns:wps="http://schemas.microsoft.com/office/word/2010/wordprocessingShape" mc:Ignorable="w14 w15 w16se w16cid wp14">
   <w:abstractNum w:abstractNumId="0" w15:restartNumberingAfterBreak="0">
+    <w:nsid w:val="1C756062"/>
+    <w:multiLevelType w:val="hybridMultilevel"/>
+    <w:tmpl w:val="BACA5000"/>
+    <w:lvl w:ilvl="0" w:tplc="04090001">
+      <w:start w:val="1"/>
+      <w:numFmt w:val="bullet"/>
+      <w:lvlText w:val=""/>
+      <w:lvlJc w:val="left"/>
+      <w:pPr>
+        <w:ind w:left="1440" w:hanging="360"/>
+      </w:pPr>
+      <w:rPr>
+        <w:rFonts w:ascii="Symbol" w:hAnsi="Symbol" w:hint="default"/>
+      </w:rPr>
+    </w:lvl>
+    <w:lvl w:ilvl="1" w:tplc="04090003">
+      <w:start w:val="1"/>
+      <w:numFmt w:val="bullet"/>
+      <w:lvlText w:val="o"/>
+      <w:lvlJc w:val="left"/>
+      <w:pPr>
+        <w:ind w:left="2160" w:hanging="360"/>
+      </w:pPr>
+      <w:rPr>
+        <w:rFonts w:ascii="Courier New" w:hAnsi="Courier New" w:cs="Courier New" w:hint="default"/>
+      </w:rPr>
+    </w:lvl>
+    <w:lvl w:ilvl="2" w:tplc="04090005" w:tentative="1">
+      <w:start w:val="1"/>
+      <w:numFmt w:val="bullet"/>
+      <w:lvlText w:val=""/>
+      <w:lvlJc w:val="left"/>
+      <w:pPr>
+        <w:ind w:left="2880" w:hanging="360"/>
+      </w:pPr>
+      <w:rPr>
+        <w:rFonts w:ascii="Wingdings" w:hAnsi="Wingdings" w:hint="default"/>
+      </w:rPr>
+    </w:lvl>
+    <w:lvl w:ilvl="3" w:tplc="04090001" w:tentative="1">
+      <w:start w:val="1"/>
+      <w:numFmt w:val="bullet"/>
+      <w:lvlText w:val=""/>
+      <w:lvlJc w:val="left"/>
+      <w:pPr>
+        <w:ind w:left="3600" w:hanging="360"/>
+      </w:pPr>
+      <w:rPr>
+        <w:rFonts w:ascii="Symbol" w:hAnsi="Symbol" w:hint="default"/>
+      </w:rPr>
+    </w:lvl>
+    <w:lvl w:ilvl="4" w:tplc="04090003" w:tentative="1">
+      <w:start w:val="1"/>
+      <w:numFmt w:val="bullet"/>
+      <w:lvlText w:val="o"/>
+      <w:lvlJc w:val="left"/>
+      <w:pPr>
+        <w:ind w:left="4320" w:hanging="360"/>
+      </w:pPr>
+      <w:rPr>
+        <w:rFonts w:ascii="Courier New" w:hAnsi="Courier New" w:cs="Courier New" w:hint="default"/>
+      </w:rPr>
+    </w:lvl>
+    <w:lvl w:ilvl="5" w:tplc="04090005" w:tentative="1">
+      <w:start w:val="1"/>
+      <w:numFmt w:val="bullet"/>
+      <w:lvlText w:val=""/>
+      <w:lvlJc w:val="left"/>
+      <w:pPr>
+        <w:ind w:left="5040" w:hanging="360"/>
+      </w:pPr>
+      <w:rPr>
+        <w:rFonts w:ascii="Wingdings" w:hAnsi="Wingdings" w:hint="default"/>
+      </w:rPr>
+    </w:lvl>
+    <w:lvl w:ilvl="6" w:tplc="04090001" w:tentative="1">
+      <w:start w:val="1"/>
+      <w:numFmt w:val="bullet"/>
+      <w:lvlText w:val=""/>
+      <w:lvlJc w:val="left"/>
+      <w:pPr>
+        <w:ind w:left="5760" w:hanging="360"/>
+      </w:pPr>
+      <w:rPr>
+        <w:rFonts w:ascii="Symbol" w:hAnsi="Symbol" w:hint="default"/>
+      </w:rPr>
+    </w:lvl>
+    <w:lvl w:ilvl="7" w:tplc="04090003" w:tentative="1">
+      <w:start w:val="1"/>
+      <w:numFmt w:val="bullet"/>
+      <w:lvlText w:val="o"/>
+      <w:lvlJc w:val="left"/>
+      <w:pPr>
+        <w:ind w:left="6480" w:hanging="360"/>
+      </w:pPr>
+      <w:rPr>
+        <w:rFonts w:ascii="Courier New" w:hAnsi="Courier New" w:cs="Courier New" w:hint="default"/>
+      </w:rPr>
+    </w:lvl>
+    <w:lvl w:ilvl="8" w:tplc="04090005" w:tentative="1">
+      <w:start w:val="1"/>
+      <w:numFmt w:val="bullet"/>
+      <w:lvlText w:val=""/>
+      <w:lvlJc w:val="left"/>
+      <w:pPr>
+        <w:ind w:left="7200" w:hanging="360"/>
+      </w:pPr>
+      <w:rPr>
+        <w:rFonts w:ascii="Wingdings" w:hAnsi="Wingdings" w:hint="default"/>
+      </w:rPr>
+    </w:lvl>
+  </w:abstractNum>
+  <w:abstractNum w:abstractNumId="1" w15:restartNumberingAfterBreak="0">
     <w:nsid w:val="3BAE39A9"/>
     <w:multiLevelType w:val="hybridMultilevel"/>
     <w:tmpl w:val="1E2E41FC"/>
@@ -1806,7 +2032,7 @@
       </w:rPr>
     </w:lvl>
   </w:abstractNum>
-  <w:abstractNum w:abstractNumId="1" w15:restartNumberingAfterBreak="0">
+  <w:abstractNum w:abstractNumId="2" w15:restartNumberingAfterBreak="0">
     <w:nsid w:val="4BA23F6D"/>
     <w:multiLevelType w:val="hybridMultilevel"/>
     <w:tmpl w:val="036CB4F2"/>
@@ -1919,7 +2145,7 @@
       </w:rPr>
     </w:lvl>
   </w:abstractNum>
-  <w:abstractNum w:abstractNumId="2" w15:restartNumberingAfterBreak="0">
+  <w:abstractNum w:abstractNumId="3" w15:restartNumberingAfterBreak="0">
     <w:nsid w:val="75D4180F"/>
     <w:multiLevelType w:val="hybridMultilevel"/>
     <w:tmpl w:val="7C52E4E6"/>
@@ -2033,13 +2259,16 @@
     </w:lvl>
   </w:abstractNum>
   <w:num w:numId="1">
-    <w:abstractNumId w:val="0"/>
+    <w:abstractNumId w:val="1"/>
   </w:num>
   <w:num w:numId="2">
-    <w:abstractNumId w:val="1"/>
+    <w:abstractNumId w:val="2"/>
   </w:num>
   <w:num w:numId="3">
-    <w:abstractNumId w:val="2"/>
+    <w:abstractNumId w:val="3"/>
+  </w:num>
+  <w:num w:numId="4">
+    <w:abstractNumId w:val="0"/>
   </w:num>
 </w:numbering>
 </file>
@@ -2445,6 +2674,7 @@
   <w:style w:type="character" w:default="1" w:styleId="DefaultParagraphFont">
     <w:name w:val="Default Paragraph Font"/>
     <w:uiPriority w:val="1"/>
+    <w:semiHidden/>
     <w:unhideWhenUsed/>
   </w:style>
   <w:style w:type="table" w:default="1" w:styleId="TableNormal">

</xml_diff>